<commit_message>
Added: Use Case omskrevet
</commit_message>
<xml_diff>
--- a/UC_Adding_a_slave_unit.docx
+++ b/UC_Adding_a_slave_unit.docx
@@ -17,25 +17,7 @@
           <w:b/>
           <w:color w:val="000000"/>
         </w:rPr>
-        <w:t xml:space="preserve">UC4: </w:t>
-      </w:r>
-      <w:proofErr w:type="spellStart"/>
-      <w:r>
-        <w:rPr>
-          <w:rFonts w:ascii="Times-Roman" w:hAnsi="Times-Roman"/>
-          <w:b/>
-          <w:color w:val="000000"/>
-        </w:rPr>
-        <w:t>Adding</w:t>
-      </w:r>
-      <w:proofErr w:type="spellEnd"/>
-      <w:r>
-        <w:rPr>
-          <w:rFonts w:ascii="Times-Roman" w:hAnsi="Times-Roman"/>
-          <w:b/>
-          <w:color w:val="000000"/>
-        </w:rPr>
-        <w:t xml:space="preserve"> a slave unit</w:t>
+        <w:t>UC4: Adding a slave unit</w:t>
       </w:r>
     </w:p>
     <w:p>
@@ -68,7 +50,14 @@
           <w:rFonts w:ascii="Times-Roman" w:hAnsi="Times-Roman"/>
           <w:color w:val="000000"/>
         </w:rPr>
-        <w:t>Den nye tilføjede slave unit skal have tildelt en adresse fra ”Master Controller”, og skal derefter kunne fungere med systemet.</w:t>
+        <w:t>At tilføje en ny enhed til systemet, der herefter kan kodes og bruges af systemet</w:t>
+      </w:r>
+      <w:r>
+        <w:rPr>
+          <w:rFonts w:ascii="Times-Roman" w:hAnsi="Times-Roman"/>
+          <w:color w:val="000000"/>
+        </w:rPr>
+        <w:t>.</w:t>
       </w:r>
     </w:p>
     <w:p>
@@ -170,7 +159,7 @@
           <w:rFonts w:ascii="Times-Roman" w:hAnsi="Times-Roman"/>
           <w:color w:val="000000"/>
         </w:rPr>
-        <w:t>Master Controller (Primær) – Initierer den nye slave unit</w:t>
+        <w:t>Master Controller (Sekundær) – Registrerer og sætter Slave Unit op il samarbejde med systemet</w:t>
       </w:r>
     </w:p>
     <w:p>
@@ -281,8 +270,6 @@
         </w:rPr>
         <w:t>Kun en enhed kan tilføjes til systemet ad gangen</w:t>
       </w:r>
-      <w:bookmarkStart w:id="0" w:name="_GoBack"/>
-      <w:bookmarkEnd w:id="0"/>
     </w:p>
     <w:p>
       <w:pPr>
@@ -326,6 +313,13 @@
         </w:rPr>
         <w:t>Systemet er sat op og er klar til brug</w:t>
       </w:r>
+      <w:r>
+        <w:rPr>
+          <w:rFonts w:ascii="Times-Roman" w:hAnsi="Times-Roman"/>
+          <w:color w:val="000000"/>
+        </w:rPr>
+        <w:t>, og Slave Unit har en hardcoded adresse</w:t>
+      </w:r>
     </w:p>
     <w:p>
       <w:pPr>
@@ -367,7 +361,28 @@
           <w:rFonts w:ascii="Times-Roman" w:hAnsi="Times-Roman"/>
           <w:color w:val="000000"/>
         </w:rPr>
-        <w:t>En slave unit tilføjes, den får tildelt en adresse, og kan fungerer med systemet. Systemet fortsætter med samme opsætning, som før den nye slave unit blev tilføjet, indtil dette ændres.</w:t>
+        <w:t>En slave unit tilføjes</w:t>
+      </w:r>
+      <w:r>
+        <w:rPr>
+          <w:rFonts w:ascii="Times-Roman" w:hAnsi="Times-Roman"/>
+          <w:color w:val="000000"/>
+        </w:rPr>
+        <w:t xml:space="preserve"> </w:t>
+      </w:r>
+      <w:r>
+        <w:rPr>
+          <w:rFonts w:ascii="Times-Roman" w:hAnsi="Times-Roman"/>
+          <w:color w:val="000000"/>
+        </w:rPr>
+        <w:t>og kan fungerer med systemet. Systemet fortsætter med samme opsætning, som før den nye slave unit blev tilføjet</w:t>
+      </w:r>
+      <w:r>
+        <w:rPr>
+          <w:rFonts w:ascii="Times-Roman" w:hAnsi="Times-Roman"/>
+          <w:color w:val="000000"/>
+        </w:rPr>
+        <w:t>.</w:t>
       </w:r>
     </w:p>
     <w:p>
@@ -414,7 +429,14 @@
           <w:rFonts w:ascii="Times-Roman" w:hAnsi="Times-Roman"/>
           <w:color w:val="000000"/>
         </w:rPr>
-        <w:t>Slave unit tilføjes af bruger</w:t>
+        <w:t>Slave U</w:t>
+      </w:r>
+      <w:r>
+        <w:rPr>
+          <w:rFonts w:ascii="Times-Roman" w:hAnsi="Times-Roman"/>
+          <w:color w:val="000000"/>
+        </w:rPr>
+        <w:t>nit tilføjes af bruger</w:t>
       </w:r>
     </w:p>
     <w:p>
@@ -434,7 +456,7 @@
           <w:rFonts w:ascii="Times-Roman" w:hAnsi="Times-Roman"/>
           <w:color w:val="000000"/>
         </w:rPr>
-        <w:t>Slave Unit sender besked til Master Controller om at få tildelt en adresse</w:t>
+        <w:t>Bruger indtaster Slave Units adresse i Master Controllers GUI</w:t>
       </w:r>
     </w:p>
     <w:p>
@@ -451,7 +473,7 @@
           <w:rFonts w:ascii="Times-Roman" w:hAnsi="Times-Roman"/>
           <w:color w:val="000000"/>
         </w:rPr>
-        <w:t>[Extension 1: Der er blevet tilføjet to slave units på præcis samme tid]</w:t>
+        <w:t>[Extension 1: Adresse er allerede registreret af Master Controller.]</w:t>
       </w:r>
     </w:p>
     <w:p>
@@ -471,59 +493,24 @@
           <w:rFonts w:ascii="Times-Roman" w:hAnsi="Times-Roman"/>
           <w:color w:val="000000"/>
         </w:rPr>
-        <w:t xml:space="preserve">Besked fra </w:t>
-      </w:r>
-      <w:r>
-        <w:rPr>
-          <w:rFonts w:ascii="Times-Roman" w:hAnsi="Times-Roman"/>
-          <w:color w:val="000000"/>
-        </w:rPr>
-        <w:t xml:space="preserve">Slave </w:t>
-      </w:r>
-      <w:r>
-        <w:rPr>
-          <w:rFonts w:ascii="Times-Roman" w:hAnsi="Times-Roman"/>
-          <w:color w:val="000000"/>
-        </w:rPr>
-        <w:t>U</w:t>
-      </w:r>
-      <w:r>
-        <w:rPr>
-          <w:rFonts w:ascii="Times-Roman" w:hAnsi="Times-Roman"/>
-          <w:color w:val="000000"/>
-        </w:rPr>
-        <w:t xml:space="preserve">nit </w:t>
-      </w:r>
-      <w:r>
-        <w:rPr>
-          <w:rFonts w:ascii="Times-Roman" w:hAnsi="Times-Roman"/>
-          <w:color w:val="000000"/>
-        </w:rPr>
-        <w:t>registrere</w:t>
-      </w:r>
-      <w:r>
-        <w:rPr>
-          <w:rFonts w:ascii="Times-Roman" w:hAnsi="Times-Roman"/>
-          <w:color w:val="000000"/>
-        </w:rPr>
-        <w:t>s af Master Controller</w:t>
-      </w:r>
-    </w:p>
-    <w:p>
-      <w:pPr>
-        <w:pStyle w:val="Ingenafstand"/>
-        <w:ind w:left="720" w:firstLine="584"/>
-        <w:rPr>
-          <w:rFonts w:ascii="Times-Roman" w:hAnsi="Times-Roman"/>
-          <w:color w:val="000000"/>
-        </w:rPr>
-      </w:pPr>
-      <w:r>
-        <w:rPr>
-          <w:rFonts w:ascii="Times-Roman" w:hAnsi="Times-Roman"/>
-          <w:color w:val="000000"/>
-        </w:rPr>
-        <w:t>[Extension 2: Master Controller modtager ikke en besked fra ny Slave Unit]</w:t>
+        <w:t>Master Controller sender besked ud til den indtastede adresse.</w:t>
+      </w:r>
+    </w:p>
+    <w:p>
+      <w:pPr>
+        <w:pStyle w:val="Ingenafstand"/>
+        <w:ind w:left="1304"/>
+        <w:rPr>
+          <w:rFonts w:ascii="Times-Roman" w:hAnsi="Times-Roman"/>
+          <w:color w:val="000000"/>
+        </w:rPr>
+      </w:pPr>
+      <w:r>
+        <w:rPr>
+          <w:rFonts w:ascii="Times-Roman" w:hAnsi="Times-Roman"/>
+          <w:color w:val="000000"/>
+        </w:rPr>
+        <w:t>[Extension 2: To adresser indtastes med kort mellemrum]</w:t>
       </w:r>
     </w:p>
     <w:p>
@@ -543,14 +530,24 @@
           <w:rFonts w:ascii="Times-Roman" w:hAnsi="Times-Roman"/>
           <w:color w:val="000000"/>
         </w:rPr>
-        <w:t xml:space="preserve">Master Controller </w:t>
-      </w:r>
-      <w:r>
-        <w:rPr>
-          <w:rFonts w:ascii="Times-Roman" w:hAnsi="Times-Roman"/>
-          <w:color w:val="000000"/>
-        </w:rPr>
-        <w:t>opretter Slave Unit i systemet</w:t>
+        <w:t>Slave Unit registrerer besked fra Master Controller</w:t>
+      </w:r>
+    </w:p>
+    <w:p>
+      <w:pPr>
+        <w:pStyle w:val="Ingenafstand"/>
+        <w:ind w:left="1304"/>
+        <w:rPr>
+          <w:rFonts w:ascii="Times-Roman" w:hAnsi="Times-Roman"/>
+          <w:color w:val="000000"/>
+        </w:rPr>
+      </w:pPr>
+      <w:r>
+        <w:rPr>
+          <w:rFonts w:ascii="Times-Roman" w:hAnsi="Times-Roman"/>
+          <w:color w:val="000000"/>
+        </w:rPr>
+        <w:t>[Extension 3: Slave Unit modtager ingen besked]</w:t>
       </w:r>
     </w:p>
     <w:p>
@@ -570,35 +567,7 @@
           <w:rFonts w:ascii="Times-Roman" w:hAnsi="Times-Roman"/>
           <w:color w:val="000000"/>
         </w:rPr>
-        <w:t xml:space="preserve">Master Controller </w:t>
-      </w:r>
-      <w:r>
-        <w:rPr>
-          <w:rFonts w:ascii="Times-Roman" w:hAnsi="Times-Roman"/>
-          <w:color w:val="000000"/>
-        </w:rPr>
-        <w:t xml:space="preserve">tildeler </w:t>
-      </w:r>
-      <w:r>
-        <w:rPr>
-          <w:rFonts w:ascii="Times-Roman" w:hAnsi="Times-Roman"/>
-          <w:color w:val="000000"/>
-        </w:rPr>
-        <w:t xml:space="preserve">og sender </w:t>
-      </w:r>
-      <w:r>
-        <w:rPr>
-          <w:rFonts w:ascii="Times-Roman" w:hAnsi="Times-Roman"/>
-          <w:color w:val="000000"/>
-        </w:rPr>
-        <w:t>en adresse</w:t>
-      </w:r>
-      <w:r>
-        <w:rPr>
-          <w:rFonts w:ascii="Times-Roman" w:hAnsi="Times-Roman"/>
-          <w:color w:val="000000"/>
-        </w:rPr>
-        <w:t xml:space="preserve"> til Slave Unit</w:t>
+        <w:t>Slave Unit sender besked til Master Controller, om at besked er modtaget og enheden er klar til initiering</w:t>
       </w:r>
     </w:p>
     <w:p>
@@ -618,38 +587,24 @@
           <w:rFonts w:ascii="Times-Roman" w:hAnsi="Times-Roman"/>
           <w:color w:val="000000"/>
         </w:rPr>
-        <w:t>Slave unit modtager adresse fra Master Controller</w:t>
-      </w:r>
-    </w:p>
-    <w:p>
-      <w:pPr>
-        <w:pStyle w:val="Ingenafstand"/>
-        <w:ind w:left="720" w:firstLine="584"/>
-        <w:rPr>
-          <w:rFonts w:ascii="Times-Roman" w:hAnsi="Times-Roman"/>
-          <w:color w:val="000000"/>
-        </w:rPr>
-      </w:pPr>
-      <w:r>
-        <w:rPr>
-          <w:rFonts w:ascii="Times-Roman" w:hAnsi="Times-Roman"/>
-          <w:color w:val="000000"/>
-        </w:rPr>
-        <w:t xml:space="preserve">[Extension </w:t>
-      </w:r>
-      <w:r>
-        <w:rPr>
-          <w:rFonts w:ascii="Times-Roman" w:hAnsi="Times-Roman"/>
-          <w:color w:val="000000"/>
-        </w:rPr>
-        <w:t>3</w:t>
-      </w:r>
-      <w:r>
-        <w:rPr>
-          <w:rFonts w:ascii="Times-Roman" w:hAnsi="Times-Roman"/>
-          <w:color w:val="000000"/>
-        </w:rPr>
-        <w:t>: Slave Unit modtager ikke adresse fra Master Controller]</w:t>
+        <w:t>Master Controller modtager besked fra Slave Unit</w:t>
+      </w:r>
+    </w:p>
+    <w:p>
+      <w:pPr>
+        <w:pStyle w:val="Ingenafstand"/>
+        <w:ind w:left="1304"/>
+        <w:rPr>
+          <w:rFonts w:ascii="Times-Roman" w:hAnsi="Times-Roman"/>
+          <w:color w:val="000000"/>
+        </w:rPr>
+      </w:pPr>
+      <w:r>
+        <w:rPr>
+          <w:rFonts w:ascii="Times-Roman" w:hAnsi="Times-Roman"/>
+          <w:color w:val="000000"/>
+        </w:rPr>
+        <w:t>[Extension 4: Master Controller modtager ikke besked fra Slave Unit]</w:t>
       </w:r>
     </w:p>
     <w:p>
@@ -669,38 +624,7 @@
           <w:rFonts w:ascii="Times-Roman" w:hAnsi="Times-Roman"/>
           <w:color w:val="000000"/>
         </w:rPr>
-        <w:t>Slave unit sender besked til Master Controller, at adressen er modtaget</w:t>
-      </w:r>
-    </w:p>
-    <w:p>
-      <w:pPr>
-        <w:pStyle w:val="Ingenafstand"/>
-        <w:ind w:left="720" w:firstLine="584"/>
-        <w:rPr>
-          <w:rFonts w:ascii="Times-Roman" w:hAnsi="Times-Roman"/>
-          <w:color w:val="000000"/>
-        </w:rPr>
-      </w:pPr>
-      <w:r>
-        <w:rPr>
-          <w:rFonts w:ascii="Times-Roman" w:hAnsi="Times-Roman"/>
-          <w:color w:val="000000"/>
-        </w:rPr>
-        <w:t xml:space="preserve">[Extension </w:t>
-      </w:r>
-      <w:r>
-        <w:rPr>
-          <w:rFonts w:ascii="Times-Roman" w:hAnsi="Times-Roman"/>
-          <w:color w:val="000000"/>
-        </w:rPr>
-        <w:t>4</w:t>
-      </w:r>
-      <w:r>
-        <w:rPr>
-          <w:rFonts w:ascii="Times-Roman" w:hAnsi="Times-Roman"/>
-          <w:color w:val="000000"/>
-        </w:rPr>
-        <w:t>: Master Controller modtager ikke besked fra Slave Unit inden for 5 min]</w:t>
+        <w:t>Master Controller initierer Slave Unit</w:t>
       </w:r>
     </w:p>
     <w:p>
@@ -720,41 +644,14 @@
           <w:rFonts w:ascii="Times-Roman" w:hAnsi="Times-Roman"/>
           <w:color w:val="000000"/>
         </w:rPr>
-        <w:t>Slave Unit er klar til brug sammen med systemet</w:t>
-      </w:r>
-    </w:p>
-    <w:p>
-      <w:pPr>
-        <w:pStyle w:val="Ingenafstand"/>
-        <w:numPr>
-          <w:ilvl w:val="0"/>
-          <w:numId w:val="1"/>
-        </w:numPr>
-        <w:rPr>
-          <w:rFonts w:ascii="Times-Roman" w:hAnsi="Times-Roman"/>
-          <w:color w:val="000000"/>
-        </w:rPr>
-      </w:pPr>
-      <w:r>
-        <w:rPr>
-          <w:rFonts w:ascii="Times-Roman" w:hAnsi="Times-Roman"/>
-          <w:color w:val="000000"/>
-        </w:rPr>
-        <w:t xml:space="preserve">Systemet fortsætter med den </w:t>
-      </w:r>
-      <w:r>
-        <w:rPr>
-          <w:rFonts w:ascii="Times-Roman" w:hAnsi="Times-Roman"/>
-          <w:color w:val="000000"/>
-        </w:rPr>
-        <w:t>oprindelige</w:t>
-      </w:r>
-      <w:r>
-        <w:rPr>
-          <w:rFonts w:ascii="Times-Roman" w:hAnsi="Times-Roman"/>
-          <w:color w:val="000000"/>
-        </w:rPr>
-        <w:t xml:space="preserve"> opsætning</w:t>
+        <w:t xml:space="preserve">Systemet </w:t>
+      </w:r>
+      <w:r>
+        <w:rPr>
+          <w:rFonts w:ascii="Times-Roman" w:hAnsi="Times-Roman"/>
+          <w:color w:val="000000"/>
+        </w:rPr>
+        <w:t>fortsætter med samme opsætning, som før ny Slave Unit blev tilføjet.</w:t>
       </w:r>
     </w:p>
     <w:p>
@@ -797,189 +694,87 @@
     <w:p>
       <w:pPr>
         <w:pStyle w:val="Ingenafstand"/>
-        <w:rPr>
-          <w:rFonts w:ascii="Times-Roman" w:hAnsi="Times-Roman"/>
-          <w:color w:val="000000"/>
-        </w:rPr>
-      </w:pPr>
-      <w:r>
-        <w:rPr>
-          <w:rFonts w:ascii="Times-Roman" w:hAnsi="Times-Roman"/>
-          <w:color w:val="000000"/>
-        </w:rPr>
-        <w:t>[Extension 1: Der er blevet tilføjet to slave units på præcis samme tid]</w:t>
-      </w:r>
-    </w:p>
-    <w:p>
-      <w:pPr>
-        <w:pStyle w:val="Ingenafstand"/>
-        <w:ind w:left="1304" w:firstLine="1"/>
-        <w:rPr>
-          <w:rFonts w:ascii="Times-Roman" w:hAnsi="Times-Roman"/>
-          <w:color w:val="000000"/>
-        </w:rPr>
-      </w:pPr>
-      <w:r>
-        <w:rPr>
-          <w:rFonts w:ascii="Times-Roman" w:hAnsi="Times-Roman"/>
-          <w:color w:val="000000"/>
-        </w:rPr>
-        <w:t xml:space="preserve">Der afsendes to adresser samtidigt, og Master Controlleren modtager de to adresser samtidigt. Dette er ulæseligt og Master Controller sender besked tilbage til </w:t>
-      </w:r>
-    </w:p>
-    <w:p>
-      <w:pPr>
-        <w:pStyle w:val="Ingenafstand"/>
-        <w:rPr>
-          <w:rFonts w:ascii="Times-Roman" w:hAnsi="Times-Roman"/>
-          <w:color w:val="000000"/>
-        </w:rPr>
-      </w:pPr>
-    </w:p>
-    <w:p>
-      <w:pPr>
-        <w:pStyle w:val="Ingenafstand"/>
-        <w:rPr>
-          <w:rFonts w:ascii="Times-Roman" w:hAnsi="Times-Roman"/>
-          <w:color w:val="000000"/>
-        </w:rPr>
-      </w:pPr>
-      <w:r>
-        <w:rPr>
-          <w:rFonts w:ascii="Times-Roman" w:hAnsi="Times-Roman"/>
-          <w:color w:val="000000"/>
-        </w:rPr>
-        <w:t>[Extension 2: Master Controller modtager ikke en besked fra ny Slave Unit]</w:t>
-      </w:r>
-    </w:p>
-    <w:p>
-      <w:pPr>
-        <w:pStyle w:val="Ingenafstand"/>
-        <w:ind w:left="1304" w:firstLine="1"/>
-        <w:rPr>
-          <w:rFonts w:ascii="Times-Roman" w:hAnsi="Times-Roman"/>
-          <w:color w:val="000000"/>
-        </w:rPr>
-      </w:pPr>
-      <w:r>
-        <w:rPr>
-          <w:rFonts w:ascii="Times-Roman" w:hAnsi="Times-Roman"/>
-          <w:color w:val="000000"/>
-        </w:rPr>
-        <w:t>Hvis Slave Unit ikke tildeles en adresse inden for 5 min, sender den en ny besked til Master Controller og beder om en adresse.</w:t>
-      </w:r>
-    </w:p>
-    <w:p>
-      <w:pPr>
-        <w:pStyle w:val="Ingenafstand"/>
-        <w:rPr>
-          <w:rFonts w:ascii="Times-Roman" w:hAnsi="Times-Roman"/>
-          <w:color w:val="000000"/>
-        </w:rPr>
-      </w:pPr>
-    </w:p>
-    <w:p>
-      <w:pPr>
-        <w:pStyle w:val="Ingenafstand"/>
-        <w:rPr>
-          <w:rFonts w:ascii="Times-Roman" w:hAnsi="Times-Roman"/>
-          <w:color w:val="000000"/>
-        </w:rPr>
-      </w:pPr>
-      <w:r>
-        <w:rPr>
-          <w:rFonts w:ascii="Times-Roman" w:hAnsi="Times-Roman"/>
-          <w:color w:val="000000"/>
-        </w:rPr>
-        <w:t xml:space="preserve">[Extension </w:t>
-      </w:r>
-      <w:r>
-        <w:rPr>
-          <w:rFonts w:ascii="Times-Roman" w:hAnsi="Times-Roman"/>
-          <w:color w:val="000000"/>
-        </w:rPr>
-        <w:t>3</w:t>
-      </w:r>
-      <w:r>
-        <w:rPr>
-          <w:rFonts w:ascii="Times-Roman" w:hAnsi="Times-Roman"/>
-          <w:color w:val="000000"/>
-        </w:rPr>
-        <w:t>: Slave Unit modtager ikke adresse fra Master Controller]</w:t>
-      </w:r>
-    </w:p>
-    <w:p>
-      <w:pPr>
-        <w:pStyle w:val="Ingenafstand"/>
-        <w:ind w:left="1304" w:firstLine="1"/>
-        <w:rPr>
-          <w:rFonts w:ascii="Times-Roman" w:hAnsi="Times-Roman"/>
-          <w:color w:val="000000"/>
-        </w:rPr>
-      </w:pPr>
-      <w:r>
-        <w:rPr>
-          <w:rFonts w:ascii="Times-Roman" w:hAnsi="Times-Roman"/>
-          <w:color w:val="000000"/>
-        </w:rPr>
-        <w:t>Hvis Slave Unit ikke tildeles en adresse inden for 5 min, sender den en ny besked til Master Controller og beder om en adresse</w:t>
-      </w:r>
-    </w:p>
-    <w:p>
-      <w:pPr>
-        <w:pStyle w:val="Ingenafstand"/>
-        <w:rPr>
-          <w:rFonts w:ascii="Times-Roman" w:hAnsi="Times-Roman"/>
-          <w:color w:val="000000"/>
-        </w:rPr>
-      </w:pPr>
-    </w:p>
-    <w:p>
-      <w:pPr>
-        <w:pStyle w:val="Ingenafstand"/>
-        <w:rPr>
-          <w:rFonts w:ascii="Times-Roman" w:hAnsi="Times-Roman"/>
-          <w:color w:val="000000"/>
-        </w:rPr>
-      </w:pPr>
-      <w:r>
-        <w:rPr>
-          <w:rFonts w:ascii="Times-Roman" w:hAnsi="Times-Roman"/>
-          <w:color w:val="000000"/>
-        </w:rPr>
-        <w:t xml:space="preserve">[Extension </w:t>
-      </w:r>
-      <w:r>
-        <w:rPr>
-          <w:rFonts w:ascii="Times-Roman" w:hAnsi="Times-Roman"/>
-          <w:color w:val="000000"/>
-        </w:rPr>
-        <w:t>4</w:t>
-      </w:r>
-      <w:r>
-        <w:rPr>
-          <w:rFonts w:ascii="Times-Roman" w:hAnsi="Times-Roman"/>
-          <w:color w:val="000000"/>
-        </w:rPr>
-        <w:t>: Master Controller modtager ikke besked fra Slave Unit inden for 5 min]</w:t>
-      </w:r>
-    </w:p>
-    <w:p>
-      <w:pPr>
-        <w:pStyle w:val="Ingenafstand"/>
-        <w:ind w:left="1304" w:firstLine="1"/>
-        <w:rPr>
-          <w:rFonts w:ascii="Times-Roman" w:hAnsi="Times-Roman"/>
-          <w:color w:val="000000"/>
-        </w:rPr>
-      </w:pPr>
-      <w:r>
-        <w:rPr>
-          <w:rFonts w:ascii="Times-Roman" w:hAnsi="Times-Roman"/>
-          <w:color w:val="000000"/>
-        </w:rPr>
-        <w:t>Modtager Master Controller ikke en besked fra Slave Unit om bekræftelse af modtaget adresse. Da gensendes beskeden til Slave Unit.</w:t>
-      </w:r>
+      </w:pPr>
+      <w:r>
+        <w:t>[Extension 1: Adresse er allerede registreret af Master Controller.]</w:t>
+      </w:r>
+      <w:r>
+        <w:br/>
+        <w:t>Master Controller giver via GUI bruger besked om, at adressen allerede er i brug, og der bedes indtastes en anden adresse.</w:t>
+      </w:r>
+    </w:p>
+    <w:p>
+      <w:pPr>
+        <w:pStyle w:val="Ingenafstand"/>
+      </w:pPr>
+      <w:r>
+        <w:tab/>
+      </w:r>
+    </w:p>
+    <w:p>
+      <w:pPr>
+        <w:pStyle w:val="Ingenafstand"/>
+      </w:pPr>
+      <w:r>
+        <w:t>[Extension 2: To adresser indtastes med kort mellemrum]</w:t>
+      </w:r>
+    </w:p>
+    <w:p>
+      <w:pPr>
+        <w:pStyle w:val="Ingenafstand"/>
+      </w:pPr>
+      <w:r>
+        <w:t>Master Controller indlægger automatisk et delay efter hver indtastning, så systemet kan nå at hpndtere den foregående kommando.</w:t>
+      </w:r>
+      <w:bookmarkStart w:id="0" w:name="_GoBack"/>
+      <w:bookmarkEnd w:id="0"/>
+      <w:r>
+        <w:br/>
+      </w:r>
+      <w:r>
+        <w:br/>
+      </w:r>
+      <w:r>
+        <w:t>[Extension 3: Slave Unit modtager ingen besked]</w:t>
+      </w:r>
+      <w:r>
+        <w:br/>
+        <w:t>Hvis besked ikke modtages inden for 1 min, gentages punkt 3 i UC1, og der fortsættes herefter fra punkt 4</w:t>
+      </w:r>
+      <w:r>
+        <w:br/>
+      </w:r>
+      <w:r>
+        <w:br/>
+      </w:r>
+      <w:r>
+        <w:t>[Extension 4: Master Controller modtager ikke besked fra Slave Unit]</w:t>
+      </w:r>
+      <w:r>
+        <w:br/>
+      </w:r>
+      <w:r>
+        <w:t>Hvis besked ikke modtages i</w:t>
+      </w:r>
+      <w:r>
+        <w:t>nden for 1 min, gentages punkt 5</w:t>
+      </w:r>
+      <w:r>
+        <w:t xml:space="preserve"> i UC1, og der fortsættes </w:t>
+      </w:r>
+      <w:r>
+        <w:t>herefter fra punkt 6</w:t>
+      </w:r>
+    </w:p>
+    <w:p>
+      <w:pPr>
+        <w:pStyle w:val="Ingenafstand"/>
+        <w:rPr>
+          <w:rFonts w:ascii="Times-Roman" w:hAnsi="Times-Roman"/>
+          <w:b/>
+          <w:color w:val="000000"/>
+        </w:rPr>
+      </w:pPr>
     </w:p>
     <w:sectPr>
       <w:pgSz w:w="11906" w:h="16838"/>
@@ -996,7 +791,7 @@
   <w:abstractNum w:abstractNumId="0" w15:restartNumberingAfterBreak="0">
     <w:nsid w:val="2433663E"/>
     <w:multiLevelType w:val="hybridMultilevel"/>
-    <w:tmpl w:val="127EDFC2"/>
+    <w:tmpl w:val="370E5E68"/>
     <w:lvl w:ilvl="0" w:tplc="0406000F">
       <w:start w:val="1"/>
       <w:numFmt w:val="decimal"/>

</xml_diff>